<commit_message>
Make another project for demo
Considering about project for demo. At this time, I create 2 program for
demo
</commit_message>
<xml_diff>
--- a/JADE_Nhom 7.docx
+++ b/JADE_Nhom 7.docx
@@ -20,12 +20,6 @@
         <w:gridCol w:w="9112"/>
       </w:tblGrid>
       <w:tr>
-        <w:tblPrEx>
-          <w:tblCellMar>
-            <w:top w:w="0" w:type="dxa"/>
-            <w:bottom w:w="0" w:type="dxa"/>
-          </w:tblCellMar>
-        </w:tblPrEx>
         <w:trPr>
           <w:trHeight w:val="14239"/>
         </w:trPr>
@@ -390,6 +384,1518 @@
     </w:p>
     <w:p>
       <w:pPr>
+        <w:pStyle w:val="Heading1"/>
+      </w:pPr>
+      <w:r>
+        <w:lastRenderedPageBreak/>
+        <w:t xml:space="preserve">I. </w:t>
+      </w:r>
+      <w:r>
+        <w:t>Tổng quan về tác tử</w:t>
+      </w:r>
+      <w:bookmarkStart w:id="0" w:name="_GoBack"/>
+      <w:bookmarkEnd w:id="0"/>
+    </w:p>
+    <w:p>
+      <w:pPr>
+        <w:spacing w:after="200" w:line="276" w:lineRule="auto"/>
+        <w:ind w:left="360"/>
+      </w:pPr>
+      <w:r>
+        <w:t xml:space="preserve">I.1. </w:t>
+      </w:r>
+      <w:r>
+        <w:t xml:space="preserve"> </w:t>
+      </w:r>
+      <w:r>
+        <w:t>Khái niệm về tác tử</w:t>
+      </w:r>
+    </w:p>
+    <w:p>
+      <w:pPr>
+        <w:ind w:left="426" w:firstLine="283"/>
+        <w:rPr>
+          <w:color w:val="222222"/>
+          <w:shd w:val="clear" w:color="auto" w:fill="FFFFFF"/>
+        </w:rPr>
+      </w:pPr>
+      <w:r>
+        <w:rPr>
+          <w:color w:val="222222"/>
+          <w:shd w:val="clear" w:color="auto" w:fill="FFFFFF"/>
+        </w:rPr>
+        <w:t xml:space="preserve">Tác tử  (Agent) là hệ thống tính toán hoạt động tự chủ trong một môi trường nào đó, có khả năng cảm nhận môi trường và tác động vào môi trường. </w:t>
+      </w:r>
+    </w:p>
+    <w:p>
+      <w:pPr>
+        <w:ind w:left="426" w:firstLine="283"/>
+        <w:rPr>
+          <w:color w:val="222222"/>
+          <w:shd w:val="clear" w:color="auto" w:fill="FFFFFF"/>
+        </w:rPr>
+      </w:pPr>
+      <w:r>
+        <w:rPr>
+          <w:color w:val="222222"/>
+          <w:shd w:val="clear" w:color="auto" w:fill="FFFFFF"/>
+        </w:rPr>
+        <w:t>Trong đó:</w:t>
+      </w:r>
+    </w:p>
+    <w:p>
+      <w:pPr>
+        <w:pStyle w:val="ListParagraph"/>
+        <w:numPr>
+          <w:ilvl w:val="0"/>
+          <w:numId w:val="9"/>
+        </w:numPr>
+        <w:spacing w:after="200" w:line="276" w:lineRule="auto"/>
+        <w:rPr>
+          <w:color w:val="222222"/>
+          <w:shd w:val="clear" w:color="auto" w:fill="FFFFFF"/>
+        </w:rPr>
+      </w:pPr>
+      <w:r>
+        <w:rPr>
+          <w:color w:val="222222"/>
+          <w:shd w:val="clear" w:color="auto" w:fill="FFFFFF"/>
+        </w:rPr>
+        <w:t xml:space="preserve"> Hệ thống tính toán có thể là phần cứng, phần mềm, hoặc cả phần cứng lẫn phần mềm.</w:t>
+      </w:r>
+    </w:p>
+    <w:p>
+      <w:pPr>
+        <w:pStyle w:val="ListParagraph"/>
+        <w:numPr>
+          <w:ilvl w:val="0"/>
+          <w:numId w:val="9"/>
+        </w:numPr>
+        <w:spacing w:after="200" w:line="276" w:lineRule="auto"/>
+        <w:rPr>
+          <w:color w:val="222222"/>
+          <w:shd w:val="clear" w:color="auto" w:fill="FFFFFF"/>
+        </w:rPr>
+      </w:pPr>
+      <w:r>
+        <w:rPr>
+          <w:color w:val="222222"/>
+          <w:shd w:val="clear" w:color="auto" w:fill="FFFFFF"/>
+        </w:rPr>
+        <w:t xml:space="preserve">Khả năng cảm nhận môi trường: </w:t>
+      </w:r>
+      <w:r>
+        <w:rPr>
+          <w:color w:val="222222"/>
+          <w:shd w:val="clear" w:color="auto" w:fill="FFFFFF"/>
+        </w:rPr>
+        <w:t>tác tử  nhận thông tin từ môi trường qua các cơ quan cảm nhậ</w:t>
+      </w:r>
+      <w:r>
+        <w:rPr>
+          <w:color w:val="222222"/>
+          <w:shd w:val="clear" w:color="auto" w:fill="FFFFFF"/>
+        </w:rPr>
+        <w:t>n</w:t>
+      </w:r>
+    </w:p>
+    <w:p>
+      <w:pPr>
+        <w:pStyle w:val="ListParagraph"/>
+        <w:numPr>
+          <w:ilvl w:val="0"/>
+          <w:numId w:val="9"/>
+        </w:numPr>
+        <w:spacing w:after="200" w:line="276" w:lineRule="auto"/>
+        <w:rPr>
+          <w:color w:val="222222"/>
+          <w:shd w:val="clear" w:color="auto" w:fill="FFFFFF"/>
+        </w:rPr>
+      </w:pPr>
+      <w:r>
+        <w:rPr>
+          <w:color w:val="222222"/>
+          <w:shd w:val="clear" w:color="auto" w:fill="FFFFFF"/>
+        </w:rPr>
+        <w:t>Tác động vào môi trường: tác tử</w:t>
+      </w:r>
+      <w:r>
+        <w:rPr>
+          <w:color w:val="222222"/>
+          <w:shd w:val="clear" w:color="auto" w:fill="FFFFFF"/>
+        </w:rPr>
+        <w:t xml:space="preserve"> tác động vào môi trường bằng các cơ quan tác động.</w:t>
+      </w:r>
+    </w:p>
+    <w:p>
+      <w:pPr>
+        <w:spacing w:after="200" w:line="276" w:lineRule="auto"/>
+        <w:ind w:left="360"/>
+      </w:pPr>
+      <w:r>
+        <w:t xml:space="preserve">I.2. </w:t>
+      </w:r>
+      <w:r>
+        <w:t>Các đặc điểm tính chất của tác tử</w:t>
+      </w:r>
+    </w:p>
+    <w:p>
+      <w:pPr>
+        <w:pStyle w:val="ListParagraph"/>
+        <w:numPr>
+          <w:ilvl w:val="0"/>
+          <w:numId w:val="9"/>
+        </w:numPr>
+        <w:spacing w:after="200" w:line="276" w:lineRule="auto"/>
+        <w:rPr>
+          <w:color w:val="222222"/>
+          <w:shd w:val="clear" w:color="auto" w:fill="FFFFFF"/>
+        </w:rPr>
+      </w:pPr>
+      <w:r>
+        <w:rPr>
+          <w:color w:val="222222"/>
+          <w:shd w:val="clear" w:color="auto" w:fill="FFFFFF"/>
+        </w:rPr>
+        <w:t>Tính phản xạ: tác tử có khả năng phản xạ kịp thời với các thay đổi trong môi trường mà tác tử cảm nhận được.</w:t>
+      </w:r>
+    </w:p>
+    <w:p>
+      <w:pPr>
+        <w:pStyle w:val="ListParagraph"/>
+        <w:numPr>
+          <w:ilvl w:val="0"/>
+          <w:numId w:val="9"/>
+        </w:numPr>
+        <w:spacing w:after="200" w:line="276" w:lineRule="auto"/>
+        <w:rPr>
+          <w:color w:val="222222"/>
+          <w:shd w:val="clear" w:color="auto" w:fill="FFFFFF"/>
+        </w:rPr>
+      </w:pPr>
+      <w:r>
+        <w:rPr>
+          <w:color w:val="222222"/>
+          <w:shd w:val="clear" w:color="auto" w:fill="FFFFFF"/>
+        </w:rPr>
+        <w:t xml:space="preserve">Tính chủ động (hành động có mục đích): không chỉ phản xạ,  tác tử  còn phải biết chủ động tìm kiếm khả năng hành động hướng tới thực hiện mục tiêu </w:t>
+      </w:r>
+      <w:r>
+        <w:rPr>
+          <w:color w:val="222222"/>
+          <w:shd w:val="clear" w:color="auto" w:fill="FFFFFF"/>
+        </w:rPr>
+        <w:t xml:space="preserve"> </w:t>
+      </w:r>
+      <w:r>
+        <w:rPr>
+          <w:color w:val="222222"/>
+          <w:shd w:val="clear" w:color="auto" w:fill="FFFFFF"/>
+        </w:rPr>
+        <w:t>được giao.</w:t>
+      </w:r>
+    </w:p>
+    <w:p>
+      <w:pPr>
+        <w:pStyle w:val="ListParagraph"/>
+        <w:numPr>
+          <w:ilvl w:val="0"/>
+          <w:numId w:val="9"/>
+        </w:numPr>
+        <w:spacing w:after="200" w:line="276" w:lineRule="auto"/>
+        <w:rPr>
+          <w:color w:val="222222"/>
+          <w:shd w:val="clear" w:color="auto" w:fill="FFFFFF"/>
+        </w:rPr>
+      </w:pPr>
+      <w:r>
+        <w:rPr>
+          <w:color w:val="222222"/>
+          <w:shd w:val="clear" w:color="auto" w:fill="FFFFFF"/>
+        </w:rPr>
+        <w:t>Tính cộng đồng: tác tử  có khả năng tương tác với người dùng hoặc các tác tử</w:t>
+      </w:r>
+      <w:r>
+        <w:rPr>
+          <w:color w:val="222222"/>
+          <w:shd w:val="clear" w:color="auto" w:fill="FFFFFF"/>
+        </w:rPr>
+        <w:t xml:space="preserve"> </w:t>
+      </w:r>
+      <w:r>
+        <w:rPr>
+          <w:color w:val="222222"/>
+          <w:shd w:val="clear" w:color="auto" w:fill="FFFFFF"/>
+        </w:rPr>
+        <w:t>khác để thực hiện nhiệm vụ của riêng mình hoặc để giúp đỡ các đối tác.</w:t>
+      </w:r>
+    </w:p>
+    <w:p>
+      <w:pPr>
+        <w:pStyle w:val="ListParagraph"/>
+        <w:numPr>
+          <w:ilvl w:val="0"/>
+          <w:numId w:val="9"/>
+        </w:numPr>
+        <w:spacing w:after="200" w:line="276" w:lineRule="auto"/>
+        <w:rPr>
+          <w:color w:val="222222"/>
+          <w:shd w:val="clear" w:color="auto" w:fill="FFFFFF"/>
+        </w:rPr>
+      </w:pPr>
+      <w:r>
+        <w:rPr>
+          <w:color w:val="222222"/>
+          <w:shd w:val="clear" w:color="auto" w:fill="FFFFFF"/>
+        </w:rPr>
+        <w:t>Tính thích nghi: Thích nghi là khả năng của  tác tử  tồn tại và hoạt động hiệu quả khi môi trường thay đổi. Mặc dù có nhiều nét liên quan với tính phản xạ, khả năng thích nghi của  tác tử  khó thực hiện và đòi hỏi nhiều thay đổi trong quá trình suy diễn của  tác tử  hơn. Tính thích nghi có thể thực hiện nhờ khả năng tự học từ kinh nghiệm của tác tử.</w:t>
+      </w:r>
+    </w:p>
+    <w:p>
+      <w:pPr>
+        <w:pStyle w:val="ListParagraph"/>
+        <w:numPr>
+          <w:ilvl w:val="0"/>
+          <w:numId w:val="9"/>
+        </w:numPr>
+        <w:spacing w:after="200" w:line="276" w:lineRule="auto"/>
+        <w:rPr>
+          <w:color w:val="222222"/>
+          <w:shd w:val="clear" w:color="auto" w:fill="FFFFFF"/>
+        </w:rPr>
+      </w:pPr>
+      <w:r>
+        <w:rPr>
+          <w:color w:val="222222"/>
+          <w:shd w:val="clear" w:color="auto" w:fill="FFFFFF"/>
+        </w:rPr>
+        <w:t xml:space="preserve">Khả năng tự học: Tự học hoặc học tự động là khả năng của  tác tử  thu thập các kiến thức mới từ kinh nghiệm thu lượm được, chẳng hạn qua các lần </w:t>
+      </w:r>
+      <w:r>
+        <w:rPr>
+          <w:color w:val="222222"/>
+          <w:shd w:val="clear" w:color="auto" w:fill="FFFFFF"/>
+        </w:rPr>
+        <w:t xml:space="preserve">thành </w:t>
+      </w:r>
+      <w:r>
+        <w:rPr>
+          <w:color w:val="222222"/>
+          <w:shd w:val="clear" w:color="auto" w:fill="FFFFFF"/>
+        </w:rPr>
+        <w:t>công và thất bại. Kết quả tự học phải làm cho các  tác tử  hành động tốt hơn, hiệu quả hơn.</w:t>
+      </w:r>
+    </w:p>
+    <w:p>
+      <w:pPr>
+        <w:pStyle w:val="ListParagraph"/>
+        <w:numPr>
+          <w:ilvl w:val="0"/>
+          <w:numId w:val="9"/>
+        </w:numPr>
+        <w:spacing w:after="200" w:line="276" w:lineRule="auto"/>
+        <w:rPr>
+          <w:color w:val="222222"/>
+          <w:shd w:val="clear" w:color="auto" w:fill="FFFFFF"/>
+        </w:rPr>
+      </w:pPr>
+      <w:r>
+        <w:rPr>
+          <w:color w:val="222222"/>
+          <w:shd w:val="clear" w:color="auto" w:fill="FFFFFF"/>
+        </w:rPr>
+        <w:t>Khả năng di chuyển: Là khả năng củ</w:t>
+      </w:r>
+      <w:r>
+        <w:rPr>
+          <w:color w:val="222222"/>
+          <w:shd w:val="clear" w:color="auto" w:fill="FFFFFF"/>
+        </w:rPr>
+        <w:t xml:space="preserve">a </w:t>
+      </w:r>
+      <w:r>
+        <w:rPr>
+          <w:color w:val="222222"/>
+          <w:shd w:val="clear" w:color="auto" w:fill="FFFFFF"/>
+        </w:rPr>
+        <w:t>tác tử  (phần mềm) di chuyển giữa các máy tính hoặc các nút khác nhau trong mạng đồng thời giữ nguyên trạng thái và khả năng hoạt động của mình. Các  tác tử  có đặc điểm này được gọi là  tác tử  di độ</w:t>
+      </w:r>
+      <w:r>
+        <w:rPr>
+          <w:color w:val="222222"/>
+          <w:shd w:val="clear" w:color="auto" w:fill="FFFFFF"/>
+        </w:rPr>
+        <w:t xml:space="preserve">ng. </w:t>
+      </w:r>
+      <w:r>
+        <w:rPr>
+          <w:color w:val="222222"/>
+          <w:shd w:val="clear" w:color="auto" w:fill="FFFFFF"/>
+        </w:rPr>
+        <w:t>Việc thiết kế và cài đặt tác tử  di động đặt ra các yêu cầu đặc biệt về vấn đề an ninh hệ thống.</w:t>
+      </w:r>
+    </w:p>
+    <w:p>
+      <w:pPr>
+        <w:spacing w:after="200" w:line="276" w:lineRule="auto"/>
+        <w:ind w:left="360"/>
+      </w:pPr>
+      <w:r>
+        <w:t xml:space="preserve">I.3. </w:t>
+      </w:r>
+      <w:r>
+        <w:t>Các loại tác tử</w:t>
+      </w:r>
+    </w:p>
+    <w:p>
+      <w:pPr>
+        <w:ind w:left="426" w:firstLine="283"/>
+        <w:rPr>
+          <w:color w:val="222222"/>
+          <w:shd w:val="clear" w:color="auto" w:fill="FFFFFF"/>
+        </w:rPr>
+      </w:pPr>
+      <w:r>
+        <w:rPr>
+          <w:color w:val="222222"/>
+          <w:shd w:val="clear" w:color="auto" w:fill="FFFFFF"/>
+        </w:rPr>
+        <w:t>Có 4</w:t>
+      </w:r>
+      <w:r>
+        <w:rPr>
+          <w:color w:val="222222"/>
+          <w:shd w:val="clear" w:color="auto" w:fill="FFFFFF"/>
+        </w:rPr>
+        <w:t xml:space="preserve"> loại tác tử:</w:t>
+      </w:r>
+    </w:p>
+    <w:p>
+      <w:pPr>
+        <w:pStyle w:val="ListParagraph"/>
+        <w:numPr>
+          <w:ilvl w:val="0"/>
+          <w:numId w:val="10"/>
+        </w:numPr>
+        <w:spacing w:after="200" w:line="276" w:lineRule="auto"/>
+        <w:rPr>
+          <w:color w:val="222222"/>
+          <w:shd w:val="clear" w:color="auto" w:fill="FFFFFF"/>
+        </w:rPr>
+      </w:pPr>
+      <w:r>
+        <w:rPr>
+          <w:color w:val="222222"/>
+          <w:shd w:val="clear" w:color="auto" w:fill="FFFFFF"/>
+        </w:rPr>
+        <w:t xml:space="preserve">Tác tử phản xạ đơn giản: </w:t>
+      </w:r>
+      <w:r>
+        <w:rPr>
+          <w:color w:val="222222"/>
+          <w:shd w:val="clear" w:color="auto" w:fill="FFFFFF"/>
+        </w:rPr>
+        <w:t>Hành động theo một quy tắc có điều kiện phù hợp với trạng thái hiện thời</w:t>
+      </w:r>
+    </w:p>
+    <w:p>
+      <w:pPr>
+        <w:pStyle w:val="ListParagraph"/>
+        <w:numPr>
+          <w:ilvl w:val="0"/>
+          <w:numId w:val="10"/>
+        </w:numPr>
+        <w:spacing w:after="200" w:line="276" w:lineRule="auto"/>
+        <w:rPr>
+          <w:color w:val="222222"/>
+          <w:shd w:val="clear" w:color="auto" w:fill="FFFFFF"/>
+        </w:rPr>
+      </w:pPr>
+      <w:r>
+        <w:rPr>
+          <w:color w:val="222222"/>
+          <w:shd w:val="clear" w:color="auto" w:fill="FFFFFF"/>
+        </w:rPr>
+        <w:lastRenderedPageBreak/>
+        <w:t xml:space="preserve">Tác tử phản xạ dựa trên mô hình: </w:t>
+      </w:r>
+      <w:r>
+        <w:rPr>
+          <w:color w:val="222222"/>
+          <w:shd w:val="clear" w:color="auto" w:fill="FFFFFF"/>
+        </w:rPr>
+        <w:t>Sử dụng mộ</w:t>
+      </w:r>
+      <w:r>
+        <w:rPr>
+          <w:color w:val="222222"/>
+          <w:shd w:val="clear" w:color="auto" w:fill="FFFFFF"/>
+        </w:rPr>
+        <w:t xml:space="preserve">t mô hình </w:t>
+      </w:r>
+      <w:r>
+        <w:rPr>
+          <w:color w:val="222222"/>
+          <w:shd w:val="clear" w:color="auto" w:fill="FFFFFF"/>
+        </w:rPr>
+        <w:t>nội bộ để giám sát trạng thái hi thái hiện tại của môi trường</w:t>
+      </w:r>
+    </w:p>
+    <w:p>
+      <w:pPr>
+        <w:pStyle w:val="ListParagraph"/>
+        <w:numPr>
+          <w:ilvl w:val="0"/>
+          <w:numId w:val="10"/>
+        </w:numPr>
+        <w:spacing w:after="200" w:line="276" w:lineRule="auto"/>
+        <w:rPr>
+          <w:color w:val="222222"/>
+          <w:shd w:val="clear" w:color="auto" w:fill="FFFFFF"/>
+        </w:rPr>
+      </w:pPr>
+      <w:r>
+        <w:rPr>
+          <w:color w:val="222222"/>
+          <w:shd w:val="clear" w:color="auto" w:fill="FFFFFF"/>
+        </w:rPr>
+        <w:t>Tác tử dựa trên mục tiêu</w:t>
+      </w:r>
+    </w:p>
+    <w:p>
+      <w:pPr>
+        <w:pStyle w:val="ListParagraph"/>
+        <w:numPr>
+          <w:ilvl w:val="0"/>
+          <w:numId w:val="10"/>
+        </w:numPr>
+        <w:spacing w:after="200" w:line="276" w:lineRule="auto"/>
+        <w:rPr>
+          <w:color w:val="222222"/>
+          <w:shd w:val="clear" w:color="auto" w:fill="FFFFFF"/>
+        </w:rPr>
+      </w:pPr>
+      <w:r>
+        <w:rPr>
+          <w:color w:val="222222"/>
+          <w:shd w:val="clear" w:color="auto" w:fill="FFFFFF"/>
+        </w:rPr>
+        <w:t>Tác tử dựa trên lợi ích</w:t>
+      </w:r>
+    </w:p>
+    <w:p>
+      <w:pPr>
+        <w:pStyle w:val="ListParagraph"/>
+        <w:numPr>
+          <w:ilvl w:val="0"/>
+          <w:numId w:val="8"/>
+        </w:numPr>
+        <w:spacing w:after="200" w:line="276" w:lineRule="auto"/>
+      </w:pPr>
+      <w:r>
+        <w:t>Hệ đa tác tử</w:t>
+      </w:r>
+    </w:p>
+    <w:p>
+      <w:pPr>
+        <w:spacing w:after="200" w:line="276" w:lineRule="auto"/>
+        <w:ind w:left="360"/>
+      </w:pPr>
+      <w:r>
+        <w:t xml:space="preserve">II.1. </w:t>
+      </w:r>
+      <w:r>
+        <w:t>Hệ đa tác tử là gì?</w:t>
+      </w:r>
+    </w:p>
+    <w:p>
+      <w:pPr>
+        <w:ind w:left="426" w:firstLine="283"/>
+        <w:rPr>
+          <w:color w:val="222222"/>
+          <w:shd w:val="clear" w:color="auto" w:fill="FFFFFF"/>
+        </w:rPr>
+      </w:pPr>
+      <w:r>
+        <w:rPr>
+          <w:color w:val="222222"/>
+          <w:shd w:val="clear" w:color="auto" w:fill="FFFFFF"/>
+        </w:rPr>
+        <w:t>Hệ đa tác tử là hệ thống bao gồm nhiều  tác tử có khả năng phối hợp với nhau để giải quyết được những vấn đề phức tạp mà đơn tác tử không thể giải quyết được.</w:t>
+      </w:r>
+    </w:p>
+    <w:p>
+      <w:pPr>
+        <w:ind w:left="426" w:firstLine="283"/>
+        <w:rPr>
+          <w:color w:val="222222"/>
+          <w:shd w:val="clear" w:color="auto" w:fill="FFFFFF"/>
+        </w:rPr>
+      </w:pPr>
+      <w:r>
+        <w:rPr>
+          <w:color w:val="222222"/>
+          <w:shd w:val="clear" w:color="auto" w:fill="FFFFFF"/>
+        </w:rPr>
+        <w:t>Một hệ đa tác tử  là một tập hợp các  tác tử  có mục đích riêng, miền tri thức riêng nhưng có thể tương tác với nhau để hoàn thành mục tiêu chung tổng thể của hệ thống.</w:t>
+      </w:r>
+    </w:p>
+    <w:p>
+      <w:pPr>
+        <w:pStyle w:val="ListParagraph"/>
+        <w:numPr>
+          <w:ilvl w:val="1"/>
+          <w:numId w:val="8"/>
+        </w:numPr>
+        <w:spacing w:after="200" w:line="276" w:lineRule="auto"/>
+      </w:pPr>
+      <w:r>
+        <w:t>Sự phối hợp của các tác tử</w:t>
+      </w:r>
+    </w:p>
+    <w:p>
+      <w:pPr>
+        <w:ind w:left="360" w:firstLine="349"/>
+        <w:rPr>
+          <w:color w:val="222222"/>
+          <w:shd w:val="clear" w:color="auto" w:fill="FFFFFF"/>
+        </w:rPr>
+      </w:pPr>
+      <w:r>
+        <w:rPr>
+          <w:color w:val="222222"/>
+          <w:shd w:val="clear" w:color="auto" w:fill="FFFFFF"/>
+        </w:rPr>
+        <w:t>Phối hợp là tổ chức và quản lý quan hệ phụ thuộc trong hành động của các tác tử sao cho toàn hệ thống hoạt động một cách thống nhất.</w:t>
+      </w:r>
+    </w:p>
+    <w:p>
+      <w:pPr>
+        <w:ind w:left="360" w:firstLine="349"/>
+        <w:rPr>
+          <w:color w:val="222222"/>
+          <w:shd w:val="clear" w:color="auto" w:fill="FFFFFF"/>
+        </w:rPr>
+      </w:pPr>
+      <w:r>
+        <w:rPr>
+          <w:color w:val="222222"/>
+          <w:shd w:val="clear" w:color="auto" w:fill="FFFFFF"/>
+        </w:rPr>
+        <w:t>Cần có sự phối hợp giữa các tác tử vì:</w:t>
+      </w:r>
+    </w:p>
+    <w:p>
+      <w:pPr>
+        <w:pStyle w:val="ListParagraph"/>
+        <w:numPr>
+          <w:ilvl w:val="0"/>
+          <w:numId w:val="10"/>
+        </w:numPr>
+        <w:spacing w:after="200" w:line="276" w:lineRule="auto"/>
+        <w:rPr>
+          <w:color w:val="222222"/>
+          <w:shd w:val="clear" w:color="auto" w:fill="FFFFFF"/>
+        </w:rPr>
+      </w:pPr>
+      <w:r>
+        <w:rPr>
+          <w:color w:val="222222"/>
+          <w:shd w:val="clear" w:color="auto" w:fill="FFFFFF"/>
+        </w:rPr>
+        <w:t>Hành động của từng tác tử  phụ thuộc vào hành động của  tác tử  khác. Hành động của tác tử phụ thuộc vào nhau trong hai trường hợp:</w:t>
+      </w:r>
+      <w:r>
+        <w:rPr>
+          <w:color w:val="222222"/>
+          <w:shd w:val="clear" w:color="auto" w:fill="FFFFFF"/>
+        </w:rPr>
+        <w:t xml:space="preserve"> </w:t>
+      </w:r>
+      <w:r>
+        <w:rPr>
+          <w:color w:val="222222"/>
+          <w:shd w:val="clear" w:color="auto" w:fill="FFFFFF"/>
+        </w:rPr>
+        <w:t>Quyết định của  tác tử  này ảnh hưởng đến  tác tử  khác, chẳng hạn khi đá bóng việc tiền đạo chạy lên phía trước sẽ ảnh hưởng tới quyết định của tiền vệ chuyền bóng lên thay vì chyền ngang.</w:t>
+      </w:r>
+      <w:r>
+        <w:rPr>
+          <w:color w:val="222222"/>
+          <w:shd w:val="clear" w:color="auto" w:fill="FFFFFF"/>
+        </w:rPr>
+        <w:t xml:space="preserve"> Trường hợp thứ hai, h</w:t>
+      </w:r>
+      <w:r>
+        <w:rPr>
+          <w:color w:val="222222"/>
+          <w:shd w:val="clear" w:color="auto" w:fill="FFFFFF"/>
+        </w:rPr>
+        <w:t>ành động của tác tử có thể mâu thuẫn với nhau</w:t>
+      </w:r>
+    </w:p>
+    <w:p>
+      <w:pPr>
+        <w:pStyle w:val="ListParagraph"/>
+        <w:numPr>
+          <w:ilvl w:val="0"/>
+          <w:numId w:val="10"/>
+        </w:numPr>
+        <w:spacing w:after="200" w:line="276" w:lineRule="auto"/>
+        <w:rPr>
+          <w:color w:val="222222"/>
+          <w:shd w:val="clear" w:color="auto" w:fill="FFFFFF"/>
+        </w:rPr>
+      </w:pPr>
+      <w:r>
+        <w:rPr>
+          <w:color w:val="222222"/>
+          <w:shd w:val="clear" w:color="auto" w:fill="FFFFFF"/>
+        </w:rPr>
+        <w:t>Phối hợp cho phép tránh được tình trạng hỗn loạn. Trong hệ thống bao gồm nhiều  tác tử, mỗi  tác tử  chỉ có thể hình dung cục bộ về môi trường và hành động của mình, hành động của nhiều  tác tử  có thể mâu thuẫn với nhau, tình trạng hỗn loạn là rất tự nhiên và không thể tránh khỏi nếu không có cơ chế phối hợp.</w:t>
+      </w:r>
+    </w:p>
+    <w:p>
+      <w:pPr>
+        <w:pStyle w:val="ListParagraph"/>
+        <w:numPr>
+          <w:ilvl w:val="0"/>
+          <w:numId w:val="10"/>
+        </w:numPr>
+        <w:spacing w:after="200" w:line="276" w:lineRule="auto"/>
+        <w:rPr>
+          <w:color w:val="222222"/>
+          <w:shd w:val="clear" w:color="auto" w:fill="FFFFFF"/>
+        </w:rPr>
+      </w:pPr>
+      <w:r>
+        <w:rPr>
+          <w:color w:val="222222"/>
+          <w:shd w:val="clear" w:color="auto" w:fill="FFFFFF"/>
+        </w:rPr>
+        <w:t xml:space="preserve">Phối hợp cho phép đạt được những ràng buộc tổng thể. Ràng buộc tổng thể là ràng buộc mà nhóm  tác tử  cần thoả mãn trong quá trình hoạt động. Nếu mỗi  tác tử  làm việc riêng rẽ và đều cố  gắng tối ưu hàm mục tiêu riêng của mình thì các ràng buộc này sẽ bị phá vỡ.Không cá thể nào có khả năng thực hiện công việc một mình do hạn chế về tài nguyên, khả năng hoặc thông tin.  Nhiều công việc không thể hoàn thành bởi những  tác tử  hoạt động riêng  rẽ do không đủ tài nguyên hoặc thông tin. </w:t>
+      </w:r>
+    </w:p>
+    <w:p>
+      <w:pPr>
+        <w:pStyle w:val="ListParagraph"/>
+        <w:numPr>
+          <w:ilvl w:val="1"/>
+          <w:numId w:val="8"/>
+        </w:numPr>
+        <w:spacing w:after="200" w:line="276" w:lineRule="auto"/>
+      </w:pPr>
+      <w:r>
+        <w:t>Ưu điểm và ứng dụng</w:t>
+      </w:r>
+    </w:p>
+    <w:p>
+      <w:pPr>
+        <w:pStyle w:val="ListParagraph"/>
+        <w:numPr>
+          <w:ilvl w:val="2"/>
+          <w:numId w:val="8"/>
+        </w:numPr>
+        <w:spacing w:after="200" w:line="276" w:lineRule="auto"/>
+      </w:pPr>
+      <w:r>
+        <w:t>Ưu điểm</w:t>
+      </w:r>
+    </w:p>
+    <w:p>
+      <w:pPr>
+        <w:ind w:left="360" w:firstLine="349"/>
+        <w:rPr>
+          <w:color w:val="222222"/>
+          <w:shd w:val="clear" w:color="auto" w:fill="FFFFFF"/>
+        </w:rPr>
+      </w:pPr>
+      <w:r>
+        <w:rPr>
+          <w:color w:val="222222"/>
+          <w:shd w:val="clear" w:color="auto" w:fill="FFFFFF"/>
+        </w:rPr>
+        <w:lastRenderedPageBreak/>
+        <w:t xml:space="preserve">Mỗi tác tử sẽ hành động như một chương trình thông minh, quản lý các tài nguyên trong phạm vi của mình, kết hợp với các  tác tử khác để chia sẻ tài nguyên. Với cách tiếp cận này, hệ thống sẽ dễ dàng phát triển và mở rộng vì tác tử hoạt động và phát triển độc lập. </w:t>
+      </w:r>
+    </w:p>
+    <w:p>
+      <w:pPr>
+        <w:pStyle w:val="ListParagraph"/>
+        <w:numPr>
+          <w:ilvl w:val="2"/>
+          <w:numId w:val="8"/>
+        </w:numPr>
+        <w:spacing w:after="200" w:line="276" w:lineRule="auto"/>
+      </w:pPr>
+      <w:r>
+        <w:t>Ứng dụ</w:t>
+      </w:r>
+      <w:r>
+        <w:t>ng</w:t>
+      </w:r>
+    </w:p>
+    <w:p>
+      <w:pPr>
+        <w:ind w:left="360" w:firstLine="349"/>
+        <w:rPr>
+          <w:color w:val="222222"/>
+          <w:shd w:val="clear" w:color="auto" w:fill="FFFFFF"/>
+        </w:rPr>
+      </w:pPr>
+      <w:r>
+        <w:rPr>
+          <w:color w:val="222222"/>
+          <w:shd w:val="clear" w:color="auto" w:fill="FFFFFF"/>
+        </w:rPr>
+        <w:t xml:space="preserve">Trong lĩnh vực công nghiệp: kiểm soát tiến trình (Jenning, 1994), chẩn đoán hệ thống (Albert, 2003), sản xuất (Parunak, 1987), dịch vụ vận tải (Neagu, 2006), và quản lý mạng (Greenwood, 2006). </w:t>
+      </w:r>
+    </w:p>
+    <w:p>
+      <w:pPr>
+        <w:ind w:left="360" w:firstLine="349"/>
+        <w:rPr>
+          <w:color w:val="222222"/>
+          <w:shd w:val="clear" w:color="auto" w:fill="FFFFFF"/>
+        </w:rPr>
+      </w:pPr>
+      <w:r>
+        <w:rPr>
+          <w:color w:val="222222"/>
+          <w:shd w:val="clear" w:color="auto" w:fill="FFFFFF"/>
+        </w:rPr>
+        <w:t>Trong lĩnh vực quản lý thông tin: sử dụng để tìm kiếm và lọc thông tin.</w:t>
+      </w:r>
+    </w:p>
+    <w:p>
+      <w:pPr>
+        <w:ind w:left="360" w:firstLine="349"/>
+        <w:rPr>
+          <w:color w:val="222222"/>
+          <w:shd w:val="clear" w:color="auto" w:fill="FFFFFF"/>
+        </w:rPr>
+      </w:pPr>
+      <w:r>
+        <w:rPr>
+          <w:color w:val="222222"/>
+          <w:shd w:val="clear" w:color="auto" w:fill="FFFFFF"/>
+        </w:rPr>
+        <w:t xml:space="preserve">Trong lĩnh vực giao thông vận tải: Hệ thống </w:t>
+      </w:r>
+      <w:r>
+        <w:rPr>
+          <w:color w:val="222222"/>
+          <w:shd w:val="clear" w:color="auto" w:fill="FFFFFF"/>
+        </w:rPr>
+        <w:t xml:space="preserve">OASIS là một hệ thống điều khiển không lưu phức tạp dự trên mô hình tác tử BDI, được triển khai và được sử dụng thành công tại sân bay Sydney ở Australia. </w:t>
+      </w:r>
+    </w:p>
+    <w:p>
+      <w:pPr>
+        <w:pStyle w:val="ListParagraph"/>
+        <w:numPr>
+          <w:ilvl w:val="0"/>
+          <w:numId w:val="11"/>
+        </w:numPr>
+        <w:spacing w:after="200" w:line="276" w:lineRule="auto"/>
+        <w:jc w:val="both"/>
+      </w:pPr>
+      <w:r>
+        <w:t>Kiến trúc JADE</w:t>
+      </w:r>
+    </w:p>
+    <w:p>
+      <w:pPr>
+        <w:pStyle w:val="ListParagraph"/>
+        <w:numPr>
+          <w:ilvl w:val="1"/>
+          <w:numId w:val="11"/>
+        </w:numPr>
+        <w:spacing w:after="200" w:line="276" w:lineRule="auto"/>
+        <w:jc w:val="both"/>
+        <w:rPr>
+          <w:lang w:val="vi-VN"/>
+        </w:rPr>
+      </w:pPr>
+      <w:r>
+        <w:t>Nền tảng JADE bao gồm các thành phần kiến trúc chính:</w:t>
+      </w:r>
+    </w:p>
+    <w:p>
+      <w:pPr>
+        <w:pStyle w:val="ListParagraph"/>
+        <w:numPr>
+          <w:ilvl w:val="0"/>
+          <w:numId w:val="12"/>
+        </w:numPr>
+        <w:spacing w:after="200" w:line="276" w:lineRule="auto"/>
+        <w:jc w:val="both"/>
+        <w:rPr>
+          <w:lang w:val="vi-VN"/>
+        </w:rPr>
+      </w:pPr>
+      <w:r>
+        <w:rPr>
+          <w:lang w:val="vi-VN"/>
+        </w:rPr>
+        <w:t>Agent</w:t>
+      </w:r>
+    </w:p>
+    <w:p>
+      <w:pPr>
+        <w:pStyle w:val="ListParagraph"/>
+        <w:numPr>
+          <w:ilvl w:val="0"/>
+          <w:numId w:val="12"/>
+        </w:numPr>
+        <w:spacing w:after="200" w:line="276" w:lineRule="auto"/>
+        <w:jc w:val="both"/>
+        <w:rPr>
+          <w:lang w:val="vi-VN"/>
+        </w:rPr>
+      </w:pPr>
+      <w:r>
+        <w:rPr>
+          <w:lang w:val="vi-VN"/>
+        </w:rPr>
+        <w:t>Container</w:t>
+      </w:r>
+    </w:p>
+    <w:p>
+      <w:pPr>
+        <w:pStyle w:val="ListParagraph"/>
+        <w:numPr>
+          <w:ilvl w:val="0"/>
+          <w:numId w:val="12"/>
+        </w:numPr>
+        <w:spacing w:after="200" w:line="276" w:lineRule="auto"/>
+        <w:jc w:val="both"/>
+        <w:rPr>
+          <w:lang w:val="vi-VN"/>
+        </w:rPr>
+      </w:pPr>
+      <w:r>
+        <w:rPr>
+          <w:lang w:val="vi-VN"/>
+        </w:rPr>
+        <w:t>Flatform</w:t>
+      </w:r>
+    </w:p>
+    <w:p>
+      <w:pPr>
+        <w:pStyle w:val="ListParagraph"/>
+        <w:numPr>
+          <w:ilvl w:val="0"/>
+          <w:numId w:val="12"/>
+        </w:numPr>
+        <w:spacing w:after="200" w:line="276" w:lineRule="auto"/>
+        <w:jc w:val="both"/>
+        <w:rPr>
+          <w:lang w:val="vi-VN"/>
+        </w:rPr>
+      </w:pPr>
+      <w:r>
+        <w:rPr>
+          <w:lang w:val="vi-VN"/>
+        </w:rPr>
+        <w:t>Maincontainer</w:t>
+      </w:r>
+    </w:p>
+    <w:p>
+      <w:pPr>
+        <w:pStyle w:val="ListParagraph"/>
+        <w:numPr>
+          <w:ilvl w:val="0"/>
+          <w:numId w:val="12"/>
+        </w:numPr>
+        <w:spacing w:after="200" w:line="276" w:lineRule="auto"/>
+        <w:jc w:val="both"/>
+        <w:rPr>
+          <w:lang w:val="vi-VN"/>
+        </w:rPr>
+      </w:pPr>
+      <w:r>
+        <w:rPr>
+          <w:lang w:val="vi-VN"/>
+        </w:rPr>
+        <w:t>AMS và DF</w:t>
+      </w:r>
+    </w:p>
+    <w:p>
+      <w:pPr>
+        <w:jc w:val="both"/>
+        <w:rPr>
+          <w:lang w:val="vi-VN"/>
+        </w:rPr>
+      </w:pPr>
+      <w:r>
+        <w:rPr>
+          <w:noProof/>
+        </w:rPr>
+        <w:lastRenderedPageBreak/>
+        <w:drawing>
+          <wp:inline distT="0" distB="0" distL="0" distR="0" wp14:anchorId="50D99D3E" wp14:editId="47722A37">
+            <wp:extent cx="5943600" cy="5007935"/>
+            <wp:effectExtent l="0" t="0" r="0" b="2540"/>
+            <wp:docPr id="3" name="Picture 0" descr="jadeArchitecture.png"/>
+            <wp:cNvGraphicFramePr>
+              <a:graphicFrameLocks xmlns:a="http://schemas.openxmlformats.org/drawingml/2006/main" noChangeAspect="1"/>
+            </wp:cNvGraphicFramePr>
+            <a:graphic xmlns:a="http://schemas.openxmlformats.org/drawingml/2006/main">
+              <a:graphicData uri="http://schemas.openxmlformats.org/drawingml/2006/picture">
+                <pic:pic xmlns:pic="http://schemas.openxmlformats.org/drawingml/2006/picture">
+                  <pic:nvPicPr>
+                    <pic:cNvPr id="0" name="jadeArchitecture.png"/>
+                    <pic:cNvPicPr/>
+                  </pic:nvPicPr>
+                  <pic:blipFill>
+                    <a:blip r:embed="rId8"/>
+                    <a:stretch>
+                      <a:fillRect/>
+                    </a:stretch>
+                  </pic:blipFill>
+                  <pic:spPr>
+                    <a:xfrm>
+                      <a:off x="0" y="0"/>
+                      <a:ext cx="5943600" cy="5007935"/>
+                    </a:xfrm>
+                    <a:prstGeom prst="rect">
+                      <a:avLst/>
+                    </a:prstGeom>
+                  </pic:spPr>
+                </pic:pic>
+              </a:graphicData>
+            </a:graphic>
+          </wp:inline>
+        </w:drawing>
+      </w:r>
+    </w:p>
+    <w:p>
+      <w:pPr>
+        <w:jc w:val="both"/>
+        <w:rPr>
+          <w:lang w:val="vi-VN"/>
+        </w:rPr>
+      </w:pPr>
+    </w:p>
+    <w:p>
+      <w:pPr>
+        <w:pStyle w:val="ListParagraph"/>
+        <w:numPr>
+          <w:ilvl w:val="1"/>
+          <w:numId w:val="11"/>
+        </w:numPr>
+        <w:spacing w:after="200" w:line="276" w:lineRule="auto"/>
+        <w:jc w:val="both"/>
+        <w:rPr>
+          <w:lang w:val="vi-VN"/>
+        </w:rPr>
+      </w:pPr>
+      <w:r>
+        <w:rPr>
+          <w:lang w:val="vi-VN"/>
+        </w:rPr>
+        <w:t>Cấu tạo của các thành phần:</w:t>
+      </w:r>
+    </w:p>
+    <w:p>
+      <w:pPr>
+        <w:pStyle w:val="ListParagraph"/>
+        <w:numPr>
+          <w:ilvl w:val="0"/>
+          <w:numId w:val="12"/>
+        </w:numPr>
+        <w:spacing w:after="200" w:line="276" w:lineRule="auto"/>
+        <w:jc w:val="both"/>
+      </w:pPr>
+      <w:r>
+        <w:rPr>
+          <w:b/>
+        </w:rPr>
+        <w:t>Agent</w:t>
+      </w:r>
+      <w:r>
+        <w:t xml:space="preserve"> : là tập các </w:t>
+      </w:r>
+      <w:r>
+        <w:rPr>
+          <w:lang w:val="vi-VN"/>
+        </w:rPr>
+        <w:t>thành phần agent</w:t>
+      </w:r>
+      <w:r>
+        <w:t xml:space="preserve"> và có tên duy nhất, mỗi Agent thực hiện nhiệm vụ và tương tác bằng cách trao đổi thông điệp</w:t>
+      </w:r>
+      <w:r>
+        <w:rPr>
+          <w:lang w:val="vi-VN"/>
+        </w:rPr>
+        <w:t>.</w:t>
+      </w:r>
+    </w:p>
+    <w:p>
+      <w:pPr>
+        <w:pStyle w:val="ListParagraph"/>
+        <w:numPr>
+          <w:ilvl w:val="0"/>
+          <w:numId w:val="12"/>
+        </w:numPr>
+        <w:spacing w:after="200" w:line="276" w:lineRule="auto"/>
+        <w:jc w:val="both"/>
+      </w:pPr>
+      <w:r>
+        <w:rPr>
+          <w:b/>
+        </w:rPr>
+        <w:t>Containter</w:t>
+      </w:r>
+      <w:r>
+        <w:t>: Khung chứa các Agent,</w:t>
+      </w:r>
+      <w:r>
+        <w:rPr>
+          <w:lang w:val="vi-VN"/>
+        </w:rPr>
+        <w:t xml:space="preserve"> có thể có hoặc không chứa các Agent,</w:t>
+      </w:r>
+      <w:r>
+        <w:t xml:space="preserve"> mỗi container có thể thực hiện trên các máy chủ khác nhau</w:t>
+      </w:r>
+      <w:r>
+        <w:rPr>
+          <w:lang w:val="vi-VN"/>
+        </w:rPr>
+        <w:t>.</w:t>
+      </w:r>
+    </w:p>
+    <w:p>
+      <w:pPr>
+        <w:pStyle w:val="ListParagraph"/>
+        <w:numPr>
+          <w:ilvl w:val="0"/>
+          <w:numId w:val="12"/>
+        </w:numPr>
+        <w:spacing w:after="200" w:line="276" w:lineRule="auto"/>
+        <w:jc w:val="both"/>
+      </w:pPr>
+      <w:r>
+        <w:rPr>
+          <w:b/>
+        </w:rPr>
+        <w:t>Platform</w:t>
+      </w:r>
+      <w:r>
+        <w:t>: mỗi flatform bao gồm một hoặc nhiều container</w:t>
+      </w:r>
+      <w:r>
+        <w:rPr>
+          <w:lang w:val="vi-VN"/>
+        </w:rPr>
+        <w:t>.</w:t>
+      </w:r>
+    </w:p>
+    <w:p>
+      <w:pPr>
+        <w:pStyle w:val="ListParagraph"/>
+        <w:numPr>
+          <w:ilvl w:val="0"/>
+          <w:numId w:val="12"/>
+        </w:numPr>
+        <w:spacing w:after="200" w:line="276" w:lineRule="auto"/>
+        <w:jc w:val="both"/>
+      </w:pPr>
+      <w:r>
+        <w:rPr>
+          <w:b/>
+        </w:rPr>
+        <w:t>Main Container</w:t>
+      </w:r>
+      <w:r>
+        <w:rPr>
+          <w:lang w:val="vi-VN"/>
+        </w:rPr>
+        <w:t>: chính là các container chứa các Agent, nhưng khác là phải là Containter đầu tiên để bắt đầu trong một flatform, để các containter khác đăng kí với nó thời gian khởi động.</w:t>
+      </w:r>
+    </w:p>
+    <w:p>
+      <w:pPr>
+        <w:pStyle w:val="ListParagraph"/>
+        <w:numPr>
+          <w:ilvl w:val="0"/>
+          <w:numId w:val="12"/>
+        </w:numPr>
+        <w:spacing w:after="200" w:line="276" w:lineRule="auto"/>
+        <w:jc w:val="both"/>
+      </w:pPr>
+      <w:r>
+        <w:rPr>
+          <w:b/>
+        </w:rPr>
+        <w:t>AMS và DF</w:t>
+      </w:r>
+      <w:r>
+        <w:rPr>
+          <w:lang w:val="vi-VN"/>
+        </w:rPr>
+        <w:t xml:space="preserve"> : là hai agent đặc biệt chứa trong Main container.</w:t>
+      </w:r>
+    </w:p>
+    <w:p>
+      <w:pPr>
+        <w:pStyle w:val="ListParagraph"/>
+        <w:numPr>
+          <w:ilvl w:val="1"/>
+          <w:numId w:val="12"/>
+        </w:numPr>
+        <w:spacing w:after="200" w:line="276" w:lineRule="auto"/>
+        <w:jc w:val="both"/>
+      </w:pPr>
+      <w:r>
+        <w:rPr>
+          <w:b/>
+          <w:lang w:val="vi-VN"/>
+        </w:rPr>
+        <w:t>AMS</w:t>
+      </w:r>
+      <w:r>
+        <w:t>:</w:t>
+      </w:r>
+      <w:r>
+        <w:rPr>
+          <w:lang w:val="vi-VN"/>
+        </w:rPr>
+        <w:t xml:space="preserve"> đại diện quyền lực trong một flatform, là agent duy nhất có thể thực hiện hoạt động quản lý bắt đầu, tạm đừng hoặc kết thúc toàn bộ flatform, (agent bình thường có thể yêu cầu hoạt động như vậy tới AMS).</w:t>
+      </w:r>
+    </w:p>
+    <w:p>
+      <w:pPr>
+        <w:pStyle w:val="ListParagraph"/>
+        <w:numPr>
+          <w:ilvl w:val="1"/>
+          <w:numId w:val="12"/>
+        </w:numPr>
+        <w:spacing w:after="200" w:line="276" w:lineRule="auto"/>
+        <w:jc w:val="both"/>
+      </w:pPr>
+      <w:r>
+        <w:rPr>
+          <w:b/>
+          <w:lang w:val="vi-VN"/>
+        </w:rPr>
+        <w:t>DF</w:t>
+      </w:r>
+      <w:r>
+        <w:t>:</w:t>
+      </w:r>
+      <w:r>
+        <w:rPr>
+          <w:lang w:val="vi-VN"/>
+        </w:rPr>
+        <w:t xml:space="preserve"> cung cấp dịch vụ Page Yellow, nơi các agent có thể tạo ra các dịch vụ nó cung cấp và tìm các agent khác cung cấp các dịch vụ nó cần.</w:t>
+      </w:r>
+    </w:p>
+    <w:p>
+      <w:pPr>
+        <w:jc w:val="both"/>
+        <w:rPr>
+          <w:lang w:val="vi-VN"/>
+        </w:rPr>
+      </w:pPr>
+      <w:r>
+        <w:rPr>
+          <w:lang w:val="vi-VN"/>
+        </w:rPr>
+        <w:lastRenderedPageBreak/>
+        <w:t>Nếu một Main container khác bắt đầu, điều này tạo ra một flatform mới.</w:t>
+      </w:r>
+    </w:p>
+    <w:p>
+      <w:pPr>
+        <w:jc w:val="both"/>
+        <w:rPr>
+          <w:lang w:val="vi-VN"/>
+        </w:rPr>
+      </w:pPr>
+      <w:r>
+        <w:rPr>
+          <w:lang w:val="vi-VN"/>
+        </w:rPr>
+        <w:t>Agent Communication:</w:t>
+      </w:r>
+    </w:p>
+    <w:p>
+      <w:pPr>
+        <w:pStyle w:val="ListParagraph"/>
+        <w:numPr>
+          <w:ilvl w:val="0"/>
+          <w:numId w:val="12"/>
+        </w:numPr>
+        <w:spacing w:after="200" w:line="276" w:lineRule="auto"/>
+        <w:jc w:val="both"/>
+        <w:rPr>
+          <w:lang w:val="vi-VN"/>
+        </w:rPr>
+      </w:pPr>
+      <w:r>
+        <w:rPr>
+          <w:lang w:val="vi-VN"/>
+        </w:rPr>
+        <w:t xml:space="preserve">Các Agent có thể giao tiếp thông suốt với nhau: </w:t>
+      </w:r>
+    </w:p>
+    <w:p>
+      <w:pPr>
+        <w:pStyle w:val="ListParagraph"/>
+        <w:numPr>
+          <w:ilvl w:val="1"/>
+          <w:numId w:val="12"/>
+        </w:numPr>
+        <w:spacing w:after="200" w:line="276" w:lineRule="auto"/>
+        <w:jc w:val="both"/>
+        <w:rPr>
+          <w:lang w:val="vi-VN"/>
+        </w:rPr>
+      </w:pPr>
+      <w:r>
+        <w:rPr>
+          <w:lang w:val="vi-VN"/>
+        </w:rPr>
+        <w:t>Trong cùng một container.</w:t>
+      </w:r>
+    </w:p>
+    <w:p>
+      <w:pPr>
+        <w:pStyle w:val="ListParagraph"/>
+        <w:numPr>
+          <w:ilvl w:val="1"/>
+          <w:numId w:val="12"/>
+        </w:numPr>
+        <w:spacing w:after="200" w:line="276" w:lineRule="auto"/>
+        <w:jc w:val="both"/>
+        <w:rPr>
+          <w:lang w:val="vi-VN"/>
+        </w:rPr>
+      </w:pPr>
+      <w:r>
+        <w:rPr>
+          <w:lang w:val="vi-VN"/>
+        </w:rPr>
+        <w:t>Trong các container khác nhau ( các container trong cùng host hoặc khác  host, và trong cùng nên khác hoặc khác nền tảng).</w:t>
+      </w:r>
+    </w:p>
+    <w:p>
+      <w:pPr>
+        <w:pStyle w:val="ListParagraph"/>
+        <w:numPr>
+          <w:ilvl w:val="0"/>
+          <w:numId w:val="12"/>
+        </w:numPr>
+        <w:spacing w:after="200" w:line="276" w:lineRule="auto"/>
+        <w:jc w:val="both"/>
+        <w:rPr>
+          <w:lang w:val="vi-VN"/>
+        </w:rPr>
+      </w:pPr>
+      <w:r>
+        <w:rPr>
+          <w:lang w:val="vi-VN"/>
+        </w:rPr>
+        <w:t>Giao tiếp giữa các agent được dựa trên mô hình trao đổi thông điệp không đồng bộ.</w:t>
+      </w:r>
+    </w:p>
+    <w:p>
+      <w:pPr>
+        <w:pStyle w:val="ListParagraph"/>
+        <w:numPr>
+          <w:ilvl w:val="0"/>
+          <w:numId w:val="12"/>
+        </w:numPr>
+        <w:spacing w:after="200" w:line="276" w:lineRule="auto"/>
+        <w:jc w:val="both"/>
+        <w:rPr>
+          <w:lang w:val="vi-VN"/>
+        </w:rPr>
+      </w:pPr>
+      <w:r>
+        <w:rPr>
+          <w:lang w:val="vi-VN"/>
+        </w:rPr>
+        <w:t>Định dạng thông điệp được định nghĩa bởi ngôn ngữ ACL được xác định bởi FIPA ( tổ chức quốc tế ban hành một tập hợp các thông số kỹ thuật cho các agent tương thích). Một thông điệp ACL bao gồm:</w:t>
+      </w:r>
+    </w:p>
+    <w:p>
+      <w:pPr>
+        <w:pStyle w:val="ListParagraph"/>
+        <w:numPr>
+          <w:ilvl w:val="1"/>
+          <w:numId w:val="12"/>
+        </w:numPr>
+        <w:spacing w:after="200" w:line="276" w:lineRule="auto"/>
+        <w:jc w:val="both"/>
+        <w:rPr>
+          <w:lang w:val="vi-VN"/>
+        </w:rPr>
+      </w:pPr>
+      <w:r>
+        <w:rPr>
+          <w:lang w:val="vi-VN"/>
+        </w:rPr>
+        <w:t>The sender</w:t>
+      </w:r>
+    </w:p>
+    <w:p>
+      <w:pPr>
+        <w:pStyle w:val="ListParagraph"/>
+        <w:numPr>
+          <w:ilvl w:val="1"/>
+          <w:numId w:val="12"/>
+        </w:numPr>
+        <w:spacing w:after="200" w:line="276" w:lineRule="auto"/>
+        <w:jc w:val="both"/>
+        <w:rPr>
+          <w:lang w:val="vi-VN"/>
+        </w:rPr>
+      </w:pPr>
+      <w:r>
+        <w:rPr>
+          <w:lang w:val="vi-VN"/>
+        </w:rPr>
+        <w:t>The receiver(s)</w:t>
+      </w:r>
+    </w:p>
+    <w:p>
+      <w:pPr>
+        <w:pStyle w:val="ListParagraph"/>
+        <w:numPr>
+          <w:ilvl w:val="1"/>
+          <w:numId w:val="12"/>
+        </w:numPr>
+        <w:spacing w:after="200" w:line="276" w:lineRule="auto"/>
+        <w:jc w:val="both"/>
+        <w:rPr>
+          <w:lang w:val="vi-VN"/>
+        </w:rPr>
+      </w:pPr>
+      <w:r>
+        <w:rPr>
+          <w:lang w:val="vi-VN"/>
+        </w:rPr>
+        <w:t>The communicative act</w:t>
+      </w:r>
+    </w:p>
+    <w:p>
+      <w:pPr>
+        <w:pStyle w:val="ListParagraph"/>
+        <w:numPr>
+          <w:ilvl w:val="1"/>
+          <w:numId w:val="12"/>
+        </w:numPr>
+        <w:spacing w:after="200" w:line="276" w:lineRule="auto"/>
+        <w:jc w:val="both"/>
+        <w:rPr>
+          <w:lang w:val="vi-VN"/>
+        </w:rPr>
+      </w:pPr>
+      <w:r>
+        <w:rPr>
+          <w:lang w:val="vi-VN"/>
+        </w:rPr>
+        <w:t>The content</w:t>
+      </w:r>
+    </w:p>
+    <w:p>
+      <w:pPr>
+        <w:jc w:val="both"/>
+        <w:rPr>
+          <w:lang w:val="vi-VN"/>
+        </w:rPr>
+      </w:pPr>
+    </w:p>
+    <w:p>
+      <w:pPr>
+        <w:jc w:val="both"/>
+        <w:rPr>
+          <w:lang w:val="vi-VN"/>
+        </w:rPr>
+      </w:pPr>
+      <w:r>
+        <w:rPr>
+          <w:lang w:val="vi-VN"/>
+        </w:rPr>
+        <w:t>------------</w:t>
+      </w:r>
+    </w:p>
+    <w:p>
+      <w:pPr>
+        <w:jc w:val="both"/>
+        <w:rPr>
+          <w:lang w:val="vi-VN"/>
+        </w:rPr>
+      </w:pPr>
+      <w:r>
+        <w:rPr>
+          <w:lang w:val="vi-VN"/>
+        </w:rPr>
+        <w:t>Question?</w:t>
+      </w:r>
+    </w:p>
+    <w:p>
+      <w:pPr>
+        <w:pStyle w:val="ListParagraph"/>
+        <w:numPr>
+          <w:ilvl w:val="0"/>
+          <w:numId w:val="13"/>
+        </w:numPr>
+        <w:spacing w:after="200" w:line="276" w:lineRule="auto"/>
+        <w:jc w:val="both"/>
+        <w:rPr>
+          <w:lang w:val="vi-VN"/>
+        </w:rPr>
+      </w:pPr>
+      <w:r>
+        <w:rPr>
+          <w:lang w:val="vi-VN"/>
+        </w:rPr>
+        <w:t xml:space="preserve">Ý nghĩa viết tắt của các từ AMS, DF, </w:t>
+      </w:r>
+      <w:r>
+        <w:rPr>
+          <w:lang w:val="vi-VN"/>
+        </w:rPr>
+        <w:t xml:space="preserve"> </w:t>
+      </w:r>
+    </w:p>
+    <w:p>
+      <w:pPr>
+        <w:pStyle w:val="ListParagraph"/>
+        <w:numPr>
+          <w:ilvl w:val="0"/>
+          <w:numId w:val="13"/>
+        </w:numPr>
+        <w:spacing w:after="200" w:line="276" w:lineRule="auto"/>
+        <w:jc w:val="both"/>
+        <w:rPr>
+          <w:lang w:val="vi-VN"/>
+        </w:rPr>
+      </w:pPr>
+      <w:r>
+        <w:rPr>
+          <w:lang w:val="vi-VN"/>
+        </w:rPr>
+        <w:t>Mô hình trao đổi thông điệp không đồng bộ ?</w:t>
+      </w:r>
+    </w:p>
+    <w:p>
+      <w:pPr>
+        <w:ind w:left="360" w:firstLine="349"/>
+        <w:rPr>
+          <w:color w:val="222222"/>
+          <w:shd w:val="clear" w:color="auto" w:fill="FFFFFF"/>
+        </w:rPr>
+      </w:pPr>
+    </w:p>
+    <w:p>
+      <w:pPr>
         <w:jc w:val="center"/>
       </w:pPr>
     </w:p>
@@ -433,7 +1939,7 @@
       <w:r>
         <w:t xml:space="preserve">Tải thư viện tại trang thủ của jade: </w:t>
       </w:r>
-      <w:hyperlink r:id="rId8" w:history="1">
+      <w:hyperlink r:id="rId9" w:history="1">
         <w:r>
           <w:rPr>
             <w:rStyle w:val="Hyperlink"/>
@@ -487,7 +1993,7 @@
                     <pic:cNvPicPr/>
                   </pic:nvPicPr>
                   <pic:blipFill>
-                    <a:blip r:embed="rId9">
+                    <a:blip r:embed="rId10">
                       <a:extLst>
                         <a:ext uri="{28A0092B-C50C-407E-A947-70E740481C1C}">
                           <a14:useLocalDpi xmlns:a14="http://schemas.microsoft.com/office/drawing/2010/main" val="0"/>
@@ -635,7 +2141,7 @@
                     <pic:cNvPicPr/>
                   </pic:nvPicPr>
                   <pic:blipFill>
-                    <a:blip r:embed="rId10"/>
+                    <a:blip r:embed="rId11"/>
                     <a:stretch>
                       <a:fillRect/>
                     </a:stretch>
@@ -706,7 +2212,7 @@
       <w:r>
         <w:t xml:space="preserve">getName(): xxxxxx@IP:port/JADE (VD: </w:t>
       </w:r>
-      <w:hyperlink r:id="rId11" w:history="1">
+      <w:hyperlink r:id="rId12" w:history="1">
         <w:r>
           <w:rPr>
             <w:rStyle w:val="Hyperlink"/>
@@ -905,10 +2411,7 @@
         <w:t>.</w:t>
       </w:r>
       <w:r>
-        <w:t xml:space="preserve"> Hành vi này thuộc lớp </w:t>
-      </w:r>
-      <w:r>
-        <w:t>jade.core.behaviours.OneShotBehaviour</w:t>
+        <w:t xml:space="preserve"> Hành vi này thuộc lớp jade.core.behaviours.OneShotBehaviour</w:t>
       </w:r>
     </w:p>
     <w:p>
@@ -963,10 +2466,7 @@
         <w:t xml:space="preserve"> liên tụ</w:t>
       </w:r>
       <w:r>
-        <w:t xml:space="preserve">c, kết quả trả về của phương thức done() luôn luôn là false. Hành vi này thuộc lớp </w:t>
-      </w:r>
-      <w:r>
-        <w:t>jade.core.behaviours.CyclicBehaviour</w:t>
+        <w:t>c, kết quả trả về của phương thức done() luôn luôn là false. Hành vi này thuộc lớp jade.core.behaviours.CyclicBehaviour</w:t>
       </w:r>
     </w:p>
     <w:p>
@@ -1001,8 +2501,6 @@
       <w:r>
         <w:t>Phương thức action() và done() được cài đặt trong phương thức onTick(). Phương thức onTick() được thực thi sau một khoảng thời gian nhất định.</w:t>
       </w:r>
-      <w:bookmarkStart w:id="0" w:name="_GoBack"/>
-      <w:bookmarkEnd w:id="0"/>
     </w:p>
     <w:p>
       <w:pPr>
@@ -1144,7 +2642,7 @@
       <w:r>
         <w:t xml:space="preserve">Loạt bài hướng dẫn lập trình hướng agent - </w:t>
       </w:r>
-      <w:hyperlink r:id="rId12" w:history="1">
+      <w:hyperlink r:id="rId13" w:history="1">
         <w:r>
           <w:rPr>
             <w:rStyle w:val="Hyperlink"/>
@@ -1463,6 +2961,208 @@
     </w:lvl>
   </w:abstractNum>
   <w:abstractNum w:abstractNumId="2" w15:restartNumberingAfterBreak="0">
+    <w:nsid w:val="1B4840AA"/>
+    <w:multiLevelType w:val="hybridMultilevel"/>
+    <w:tmpl w:val="8B90B78A"/>
+    <w:lvl w:ilvl="0" w:tplc="0409000F">
+      <w:start w:val="1"/>
+      <w:numFmt w:val="decimal"/>
+      <w:lvlText w:val="%1."/>
+      <w:lvlJc w:val="left"/>
+      <w:pPr>
+        <w:ind w:left="720" w:hanging="360"/>
+      </w:pPr>
+      <w:rPr>
+        <w:rFonts w:hint="default"/>
+      </w:rPr>
+    </w:lvl>
+    <w:lvl w:ilvl="1" w:tplc="04090019" w:tentative="1">
+      <w:start w:val="1"/>
+      <w:numFmt w:val="lowerLetter"/>
+      <w:lvlText w:val="%2."/>
+      <w:lvlJc w:val="left"/>
+      <w:pPr>
+        <w:ind w:left="1440" w:hanging="360"/>
+      </w:pPr>
+    </w:lvl>
+    <w:lvl w:ilvl="2" w:tplc="0409001B" w:tentative="1">
+      <w:start w:val="1"/>
+      <w:numFmt w:val="lowerRoman"/>
+      <w:lvlText w:val="%3."/>
+      <w:lvlJc w:val="right"/>
+      <w:pPr>
+        <w:ind w:left="2160" w:hanging="180"/>
+      </w:pPr>
+    </w:lvl>
+    <w:lvl w:ilvl="3" w:tplc="0409000F" w:tentative="1">
+      <w:start w:val="1"/>
+      <w:numFmt w:val="decimal"/>
+      <w:lvlText w:val="%4."/>
+      <w:lvlJc w:val="left"/>
+      <w:pPr>
+        <w:ind w:left="2880" w:hanging="360"/>
+      </w:pPr>
+    </w:lvl>
+    <w:lvl w:ilvl="4" w:tplc="04090019" w:tentative="1">
+      <w:start w:val="1"/>
+      <w:numFmt w:val="lowerLetter"/>
+      <w:lvlText w:val="%5."/>
+      <w:lvlJc w:val="left"/>
+      <w:pPr>
+        <w:ind w:left="3600" w:hanging="360"/>
+      </w:pPr>
+    </w:lvl>
+    <w:lvl w:ilvl="5" w:tplc="0409001B" w:tentative="1">
+      <w:start w:val="1"/>
+      <w:numFmt w:val="lowerRoman"/>
+      <w:lvlText w:val="%6."/>
+      <w:lvlJc w:val="right"/>
+      <w:pPr>
+        <w:ind w:left="4320" w:hanging="180"/>
+      </w:pPr>
+    </w:lvl>
+    <w:lvl w:ilvl="6" w:tplc="0409000F" w:tentative="1">
+      <w:start w:val="1"/>
+      <w:numFmt w:val="decimal"/>
+      <w:lvlText w:val="%7."/>
+      <w:lvlJc w:val="left"/>
+      <w:pPr>
+        <w:ind w:left="5040" w:hanging="360"/>
+      </w:pPr>
+    </w:lvl>
+    <w:lvl w:ilvl="7" w:tplc="04090019" w:tentative="1">
+      <w:start w:val="1"/>
+      <w:numFmt w:val="lowerLetter"/>
+      <w:lvlText w:val="%8."/>
+      <w:lvlJc w:val="left"/>
+      <w:pPr>
+        <w:ind w:left="5760" w:hanging="360"/>
+      </w:pPr>
+    </w:lvl>
+    <w:lvl w:ilvl="8" w:tplc="0409001B" w:tentative="1">
+      <w:start w:val="1"/>
+      <w:numFmt w:val="lowerRoman"/>
+      <w:lvlText w:val="%9."/>
+      <w:lvlJc w:val="right"/>
+      <w:pPr>
+        <w:ind w:left="6480" w:hanging="180"/>
+      </w:pPr>
+    </w:lvl>
+  </w:abstractNum>
+  <w:abstractNum w:abstractNumId="3" w15:restartNumberingAfterBreak="0">
+    <w:nsid w:val="23A35B71"/>
+    <w:multiLevelType w:val="hybridMultilevel"/>
+    <w:tmpl w:val="BF58289E"/>
+    <w:lvl w:ilvl="0" w:tplc="1C323312">
+      <w:start w:val="1"/>
+      <w:numFmt w:val="bullet"/>
+      <w:lvlText w:val="-"/>
+      <w:lvlJc w:val="left"/>
+      <w:pPr>
+        <w:ind w:left="1080" w:hanging="360"/>
+      </w:pPr>
+      <w:rPr>
+        <w:rFonts w:ascii="Arial" w:eastAsiaTheme="minorEastAsia" w:hAnsi="Arial" w:cs="Arial" w:hint="default"/>
+      </w:rPr>
+    </w:lvl>
+    <w:lvl w:ilvl="1" w:tplc="04090003">
+      <w:start w:val="1"/>
+      <w:numFmt w:val="bullet"/>
+      <w:lvlText w:val="o"/>
+      <w:lvlJc w:val="left"/>
+      <w:pPr>
+        <w:ind w:left="1800" w:hanging="360"/>
+      </w:pPr>
+      <w:rPr>
+        <w:rFonts w:ascii="Courier New" w:hAnsi="Courier New" w:cs="Courier New" w:hint="default"/>
+      </w:rPr>
+    </w:lvl>
+    <w:lvl w:ilvl="2" w:tplc="04090005" w:tentative="1">
+      <w:start w:val="1"/>
+      <w:numFmt w:val="bullet"/>
+      <w:lvlText w:val=""/>
+      <w:lvlJc w:val="left"/>
+      <w:pPr>
+        <w:ind w:left="2520" w:hanging="360"/>
+      </w:pPr>
+      <w:rPr>
+        <w:rFonts w:ascii="Wingdings" w:hAnsi="Wingdings" w:hint="default"/>
+      </w:rPr>
+    </w:lvl>
+    <w:lvl w:ilvl="3" w:tplc="04090001" w:tentative="1">
+      <w:start w:val="1"/>
+      <w:numFmt w:val="bullet"/>
+      <w:lvlText w:val=""/>
+      <w:lvlJc w:val="left"/>
+      <w:pPr>
+        <w:ind w:left="3240" w:hanging="360"/>
+      </w:pPr>
+      <w:rPr>
+        <w:rFonts w:ascii="Symbol" w:hAnsi="Symbol" w:hint="default"/>
+      </w:rPr>
+    </w:lvl>
+    <w:lvl w:ilvl="4" w:tplc="04090003" w:tentative="1">
+      <w:start w:val="1"/>
+      <w:numFmt w:val="bullet"/>
+      <w:lvlText w:val="o"/>
+      <w:lvlJc w:val="left"/>
+      <w:pPr>
+        <w:ind w:left="3960" w:hanging="360"/>
+      </w:pPr>
+      <w:rPr>
+        <w:rFonts w:ascii="Courier New" w:hAnsi="Courier New" w:cs="Courier New" w:hint="default"/>
+      </w:rPr>
+    </w:lvl>
+    <w:lvl w:ilvl="5" w:tplc="04090005" w:tentative="1">
+      <w:start w:val="1"/>
+      <w:numFmt w:val="bullet"/>
+      <w:lvlText w:val=""/>
+      <w:lvlJc w:val="left"/>
+      <w:pPr>
+        <w:ind w:left="4680" w:hanging="360"/>
+      </w:pPr>
+      <w:rPr>
+        <w:rFonts w:ascii="Wingdings" w:hAnsi="Wingdings" w:hint="default"/>
+      </w:rPr>
+    </w:lvl>
+    <w:lvl w:ilvl="6" w:tplc="04090001" w:tentative="1">
+      <w:start w:val="1"/>
+      <w:numFmt w:val="bullet"/>
+      <w:lvlText w:val=""/>
+      <w:lvlJc w:val="left"/>
+      <w:pPr>
+        <w:ind w:left="5400" w:hanging="360"/>
+      </w:pPr>
+      <w:rPr>
+        <w:rFonts w:ascii="Symbol" w:hAnsi="Symbol" w:hint="default"/>
+      </w:rPr>
+    </w:lvl>
+    <w:lvl w:ilvl="7" w:tplc="04090003" w:tentative="1">
+      <w:start w:val="1"/>
+      <w:numFmt w:val="bullet"/>
+      <w:lvlText w:val="o"/>
+      <w:lvlJc w:val="left"/>
+      <w:pPr>
+        <w:ind w:left="6120" w:hanging="360"/>
+      </w:pPr>
+      <w:rPr>
+        <w:rFonts w:ascii="Courier New" w:hAnsi="Courier New" w:cs="Courier New" w:hint="default"/>
+      </w:rPr>
+    </w:lvl>
+    <w:lvl w:ilvl="8" w:tplc="04090005" w:tentative="1">
+      <w:start w:val="1"/>
+      <w:numFmt w:val="bullet"/>
+      <w:lvlText w:val=""/>
+      <w:lvlJc w:val="left"/>
+      <w:pPr>
+        <w:ind w:left="6840" w:hanging="360"/>
+      </w:pPr>
+      <w:rPr>
+        <w:rFonts w:ascii="Wingdings" w:hAnsi="Wingdings" w:hint="default"/>
+      </w:rPr>
+    </w:lvl>
+  </w:abstractNum>
+  <w:abstractNum w:abstractNumId="4" w15:restartNumberingAfterBreak="0">
     <w:nsid w:val="252C3160"/>
     <w:multiLevelType w:val="hybridMultilevel"/>
     <w:tmpl w:val="4A8411BE"/>
@@ -1551,7 +3251,7 @@
       </w:pPr>
     </w:lvl>
   </w:abstractNum>
-  <w:abstractNum w:abstractNumId="3" w15:restartNumberingAfterBreak="0">
+  <w:abstractNum w:abstractNumId="5" w15:restartNumberingAfterBreak="0">
     <w:nsid w:val="259A2D99"/>
     <w:multiLevelType w:val="hybridMultilevel"/>
     <w:tmpl w:val="59521CAC"/>
@@ -1640,7 +3340,233 @@
       </w:pPr>
     </w:lvl>
   </w:abstractNum>
-  <w:abstractNum w:abstractNumId="4" w15:restartNumberingAfterBreak="0">
+  <w:abstractNum w:abstractNumId="6" w15:restartNumberingAfterBreak="0">
+    <w:nsid w:val="2F905BD1"/>
+    <w:multiLevelType w:val="hybridMultilevel"/>
+    <w:tmpl w:val="FF363E70"/>
+    <w:lvl w:ilvl="0" w:tplc="E09084F4">
+      <w:start w:val="2"/>
+      <w:numFmt w:val="bullet"/>
+      <w:lvlText w:val="-"/>
+      <w:lvlJc w:val="left"/>
+      <w:pPr>
+        <w:ind w:left="1080" w:hanging="360"/>
+      </w:pPr>
+      <w:rPr>
+        <w:rFonts w:ascii="Times New Roman" w:eastAsiaTheme="minorEastAsia" w:hAnsi="Times New Roman" w:cs="Times New Roman" w:hint="default"/>
+      </w:rPr>
+    </w:lvl>
+    <w:lvl w:ilvl="1" w:tplc="04090003" w:tentative="1">
+      <w:start w:val="1"/>
+      <w:numFmt w:val="bullet"/>
+      <w:lvlText w:val="o"/>
+      <w:lvlJc w:val="left"/>
+      <w:pPr>
+        <w:ind w:left="1800" w:hanging="360"/>
+      </w:pPr>
+      <w:rPr>
+        <w:rFonts w:ascii="Courier New" w:hAnsi="Courier New" w:cs="Courier New" w:hint="default"/>
+      </w:rPr>
+    </w:lvl>
+    <w:lvl w:ilvl="2" w:tplc="04090005" w:tentative="1">
+      <w:start w:val="1"/>
+      <w:numFmt w:val="bullet"/>
+      <w:lvlText w:val=""/>
+      <w:lvlJc w:val="left"/>
+      <w:pPr>
+        <w:ind w:left="2520" w:hanging="360"/>
+      </w:pPr>
+      <w:rPr>
+        <w:rFonts w:ascii="Wingdings" w:hAnsi="Wingdings" w:hint="default"/>
+      </w:rPr>
+    </w:lvl>
+    <w:lvl w:ilvl="3" w:tplc="04090001" w:tentative="1">
+      <w:start w:val="1"/>
+      <w:numFmt w:val="bullet"/>
+      <w:lvlText w:val=""/>
+      <w:lvlJc w:val="left"/>
+      <w:pPr>
+        <w:ind w:left="3240" w:hanging="360"/>
+      </w:pPr>
+      <w:rPr>
+        <w:rFonts w:ascii="Symbol" w:hAnsi="Symbol" w:hint="default"/>
+      </w:rPr>
+    </w:lvl>
+    <w:lvl w:ilvl="4" w:tplc="04090003" w:tentative="1">
+      <w:start w:val="1"/>
+      <w:numFmt w:val="bullet"/>
+      <w:lvlText w:val="o"/>
+      <w:lvlJc w:val="left"/>
+      <w:pPr>
+        <w:ind w:left="3960" w:hanging="360"/>
+      </w:pPr>
+      <w:rPr>
+        <w:rFonts w:ascii="Courier New" w:hAnsi="Courier New" w:cs="Courier New" w:hint="default"/>
+      </w:rPr>
+    </w:lvl>
+    <w:lvl w:ilvl="5" w:tplc="04090005" w:tentative="1">
+      <w:start w:val="1"/>
+      <w:numFmt w:val="bullet"/>
+      <w:lvlText w:val=""/>
+      <w:lvlJc w:val="left"/>
+      <w:pPr>
+        <w:ind w:left="4680" w:hanging="360"/>
+      </w:pPr>
+      <w:rPr>
+        <w:rFonts w:ascii="Wingdings" w:hAnsi="Wingdings" w:hint="default"/>
+      </w:rPr>
+    </w:lvl>
+    <w:lvl w:ilvl="6" w:tplc="04090001" w:tentative="1">
+      <w:start w:val="1"/>
+      <w:numFmt w:val="bullet"/>
+      <w:lvlText w:val=""/>
+      <w:lvlJc w:val="left"/>
+      <w:pPr>
+        <w:ind w:left="5400" w:hanging="360"/>
+      </w:pPr>
+      <w:rPr>
+        <w:rFonts w:ascii="Symbol" w:hAnsi="Symbol" w:hint="default"/>
+      </w:rPr>
+    </w:lvl>
+    <w:lvl w:ilvl="7" w:tplc="04090003" w:tentative="1">
+      <w:start w:val="1"/>
+      <w:numFmt w:val="bullet"/>
+      <w:lvlText w:val="o"/>
+      <w:lvlJc w:val="left"/>
+      <w:pPr>
+        <w:ind w:left="6120" w:hanging="360"/>
+      </w:pPr>
+      <w:rPr>
+        <w:rFonts w:ascii="Courier New" w:hAnsi="Courier New" w:cs="Courier New" w:hint="default"/>
+      </w:rPr>
+    </w:lvl>
+    <w:lvl w:ilvl="8" w:tplc="04090005" w:tentative="1">
+      <w:start w:val="1"/>
+      <w:numFmt w:val="bullet"/>
+      <w:lvlText w:val=""/>
+      <w:lvlJc w:val="left"/>
+      <w:pPr>
+        <w:ind w:left="6840" w:hanging="360"/>
+      </w:pPr>
+      <w:rPr>
+        <w:rFonts w:ascii="Wingdings" w:hAnsi="Wingdings" w:hint="default"/>
+      </w:rPr>
+    </w:lvl>
+  </w:abstractNum>
+  <w:abstractNum w:abstractNumId="7" w15:restartNumberingAfterBreak="0">
+    <w:nsid w:val="325E737E"/>
+    <w:multiLevelType w:val="hybridMultilevel"/>
+    <w:tmpl w:val="2882708C"/>
+    <w:lvl w:ilvl="0" w:tplc="E09084F4">
+      <w:start w:val="2"/>
+      <w:numFmt w:val="bullet"/>
+      <w:lvlText w:val="-"/>
+      <w:lvlJc w:val="left"/>
+      <w:pPr>
+        <w:ind w:left="1789" w:hanging="360"/>
+      </w:pPr>
+      <w:rPr>
+        <w:rFonts w:ascii="Times New Roman" w:eastAsiaTheme="minorEastAsia" w:hAnsi="Times New Roman" w:cs="Times New Roman" w:hint="default"/>
+      </w:rPr>
+    </w:lvl>
+    <w:lvl w:ilvl="1" w:tplc="04090003" w:tentative="1">
+      <w:start w:val="1"/>
+      <w:numFmt w:val="bullet"/>
+      <w:lvlText w:val="o"/>
+      <w:lvlJc w:val="left"/>
+      <w:pPr>
+        <w:ind w:left="2149" w:hanging="360"/>
+      </w:pPr>
+      <w:rPr>
+        <w:rFonts w:ascii="Courier New" w:hAnsi="Courier New" w:cs="Courier New" w:hint="default"/>
+      </w:rPr>
+    </w:lvl>
+    <w:lvl w:ilvl="2" w:tplc="04090005" w:tentative="1">
+      <w:start w:val="1"/>
+      <w:numFmt w:val="bullet"/>
+      <w:lvlText w:val=""/>
+      <w:lvlJc w:val="left"/>
+      <w:pPr>
+        <w:ind w:left="2869" w:hanging="360"/>
+      </w:pPr>
+      <w:rPr>
+        <w:rFonts w:ascii="Wingdings" w:hAnsi="Wingdings" w:hint="default"/>
+      </w:rPr>
+    </w:lvl>
+    <w:lvl w:ilvl="3" w:tplc="04090001" w:tentative="1">
+      <w:start w:val="1"/>
+      <w:numFmt w:val="bullet"/>
+      <w:lvlText w:val=""/>
+      <w:lvlJc w:val="left"/>
+      <w:pPr>
+        <w:ind w:left="3589" w:hanging="360"/>
+      </w:pPr>
+      <w:rPr>
+        <w:rFonts w:ascii="Symbol" w:hAnsi="Symbol" w:hint="default"/>
+      </w:rPr>
+    </w:lvl>
+    <w:lvl w:ilvl="4" w:tplc="04090003" w:tentative="1">
+      <w:start w:val="1"/>
+      <w:numFmt w:val="bullet"/>
+      <w:lvlText w:val="o"/>
+      <w:lvlJc w:val="left"/>
+      <w:pPr>
+        <w:ind w:left="4309" w:hanging="360"/>
+      </w:pPr>
+      <w:rPr>
+        <w:rFonts w:ascii="Courier New" w:hAnsi="Courier New" w:cs="Courier New" w:hint="default"/>
+      </w:rPr>
+    </w:lvl>
+    <w:lvl w:ilvl="5" w:tplc="04090005" w:tentative="1">
+      <w:start w:val="1"/>
+      <w:numFmt w:val="bullet"/>
+      <w:lvlText w:val=""/>
+      <w:lvlJc w:val="left"/>
+      <w:pPr>
+        <w:ind w:left="5029" w:hanging="360"/>
+      </w:pPr>
+      <w:rPr>
+        <w:rFonts w:ascii="Wingdings" w:hAnsi="Wingdings" w:hint="default"/>
+      </w:rPr>
+    </w:lvl>
+    <w:lvl w:ilvl="6" w:tplc="04090001" w:tentative="1">
+      <w:start w:val="1"/>
+      <w:numFmt w:val="bullet"/>
+      <w:lvlText w:val=""/>
+      <w:lvlJc w:val="left"/>
+      <w:pPr>
+        <w:ind w:left="5749" w:hanging="360"/>
+      </w:pPr>
+      <w:rPr>
+        <w:rFonts w:ascii="Symbol" w:hAnsi="Symbol" w:hint="default"/>
+      </w:rPr>
+    </w:lvl>
+    <w:lvl w:ilvl="7" w:tplc="04090003" w:tentative="1">
+      <w:start w:val="1"/>
+      <w:numFmt w:val="bullet"/>
+      <w:lvlText w:val="o"/>
+      <w:lvlJc w:val="left"/>
+      <w:pPr>
+        <w:ind w:left="6469" w:hanging="360"/>
+      </w:pPr>
+      <w:rPr>
+        <w:rFonts w:ascii="Courier New" w:hAnsi="Courier New" w:cs="Courier New" w:hint="default"/>
+      </w:rPr>
+    </w:lvl>
+    <w:lvl w:ilvl="8" w:tplc="04090005" w:tentative="1">
+      <w:start w:val="1"/>
+      <w:numFmt w:val="bullet"/>
+      <w:lvlText w:val=""/>
+      <w:lvlJc w:val="left"/>
+      <w:pPr>
+        <w:ind w:left="7189" w:hanging="360"/>
+      </w:pPr>
+      <w:rPr>
+        <w:rFonts w:ascii="Wingdings" w:hAnsi="Wingdings" w:hint="default"/>
+      </w:rPr>
+    </w:lvl>
+  </w:abstractNum>
+  <w:abstractNum w:abstractNumId="8" w15:restartNumberingAfterBreak="0">
     <w:nsid w:val="4CAB080B"/>
     <w:multiLevelType w:val="multilevel"/>
     <w:tmpl w:val="FDAAF1C2"/>
@@ -1761,7 +3687,7 @@
       </w:rPr>
     </w:lvl>
   </w:abstractNum>
-  <w:abstractNum w:abstractNumId="5" w15:restartNumberingAfterBreak="0">
+  <w:abstractNum w:abstractNumId="9" w15:restartNumberingAfterBreak="0">
     <w:nsid w:val="59AD1241"/>
     <w:multiLevelType w:val="hybridMultilevel"/>
     <w:tmpl w:val="E8A8FD72"/>
@@ -1874,7 +3800,250 @@
       </w:rPr>
     </w:lvl>
   </w:abstractNum>
-  <w:abstractNum w:abstractNumId="6" w15:restartNumberingAfterBreak="0">
+  <w:abstractNum w:abstractNumId="10" w15:restartNumberingAfterBreak="0">
+    <w:nsid w:val="653A3F49"/>
+    <w:multiLevelType w:val="multilevel"/>
+    <w:tmpl w:val="340897BC"/>
+    <w:lvl w:ilvl="0">
+      <w:start w:val="1"/>
+      <w:numFmt w:val="decimal"/>
+      <w:lvlText w:val="%1."/>
+      <w:lvlJc w:val="left"/>
+      <w:pPr>
+        <w:ind w:left="720" w:hanging="360"/>
+      </w:pPr>
+      <w:rPr>
+        <w:rFonts w:hint="default"/>
+      </w:rPr>
+    </w:lvl>
+    <w:lvl w:ilvl="1">
+      <w:start w:val="1"/>
+      <w:numFmt w:val="decimal"/>
+      <w:isLgl/>
+      <w:lvlText w:val="%1.%2."/>
+      <w:lvlJc w:val="left"/>
+      <w:pPr>
+        <w:ind w:left="1080" w:hanging="720"/>
+      </w:pPr>
+      <w:rPr>
+        <w:rFonts w:hint="default"/>
+      </w:rPr>
+    </w:lvl>
+    <w:lvl w:ilvl="2">
+      <w:start w:val="1"/>
+      <w:numFmt w:val="decimal"/>
+      <w:isLgl/>
+      <w:lvlText w:val="%1.%2.%3."/>
+      <w:lvlJc w:val="left"/>
+      <w:pPr>
+        <w:ind w:left="1080" w:hanging="720"/>
+      </w:pPr>
+      <w:rPr>
+        <w:rFonts w:hint="default"/>
+      </w:rPr>
+    </w:lvl>
+    <w:lvl w:ilvl="3">
+      <w:start w:val="1"/>
+      <w:numFmt w:val="decimal"/>
+      <w:isLgl/>
+      <w:lvlText w:val="%1.%2.%3.%4."/>
+      <w:lvlJc w:val="left"/>
+      <w:pPr>
+        <w:ind w:left="1440" w:hanging="1080"/>
+      </w:pPr>
+      <w:rPr>
+        <w:rFonts w:hint="default"/>
+      </w:rPr>
+    </w:lvl>
+    <w:lvl w:ilvl="4">
+      <w:start w:val="1"/>
+      <w:numFmt w:val="decimal"/>
+      <w:isLgl/>
+      <w:lvlText w:val="%1.%2.%3.%4.%5."/>
+      <w:lvlJc w:val="left"/>
+      <w:pPr>
+        <w:ind w:left="1440" w:hanging="1080"/>
+      </w:pPr>
+      <w:rPr>
+        <w:rFonts w:hint="default"/>
+      </w:rPr>
+    </w:lvl>
+    <w:lvl w:ilvl="5">
+      <w:start w:val="1"/>
+      <w:numFmt w:val="decimal"/>
+      <w:isLgl/>
+      <w:lvlText w:val="%1.%2.%3.%4.%5.%6."/>
+      <w:lvlJc w:val="left"/>
+      <w:pPr>
+        <w:ind w:left="1800" w:hanging="1440"/>
+      </w:pPr>
+      <w:rPr>
+        <w:rFonts w:hint="default"/>
+      </w:rPr>
+    </w:lvl>
+    <w:lvl w:ilvl="6">
+      <w:start w:val="1"/>
+      <w:numFmt w:val="decimal"/>
+      <w:isLgl/>
+      <w:lvlText w:val="%1.%2.%3.%4.%5.%6.%7."/>
+      <w:lvlJc w:val="left"/>
+      <w:pPr>
+        <w:ind w:left="1800" w:hanging="1440"/>
+      </w:pPr>
+      <w:rPr>
+        <w:rFonts w:hint="default"/>
+      </w:rPr>
+    </w:lvl>
+    <w:lvl w:ilvl="7">
+      <w:start w:val="1"/>
+      <w:numFmt w:val="decimal"/>
+      <w:isLgl/>
+      <w:lvlText w:val="%1.%2.%3.%4.%5.%6.%7.%8."/>
+      <w:lvlJc w:val="left"/>
+      <w:pPr>
+        <w:ind w:left="2160" w:hanging="1800"/>
+      </w:pPr>
+      <w:rPr>
+        <w:rFonts w:hint="default"/>
+      </w:rPr>
+    </w:lvl>
+    <w:lvl w:ilvl="8">
+      <w:start w:val="1"/>
+      <w:numFmt w:val="decimal"/>
+      <w:isLgl/>
+      <w:lvlText w:val="%1.%2.%3.%4.%5.%6.%7.%8.%9."/>
+      <w:lvlJc w:val="left"/>
+      <w:pPr>
+        <w:ind w:left="2160" w:hanging="1800"/>
+      </w:pPr>
+      <w:rPr>
+        <w:rFonts w:hint="default"/>
+      </w:rPr>
+    </w:lvl>
+  </w:abstractNum>
+  <w:abstractNum w:abstractNumId="11" w15:restartNumberingAfterBreak="0">
+    <w:nsid w:val="72E22665"/>
+    <w:multiLevelType w:val="multilevel"/>
+    <w:tmpl w:val="FEAA5C04"/>
+    <w:lvl w:ilvl="0">
+      <w:start w:val="1"/>
+      <w:numFmt w:val="upperRoman"/>
+      <w:lvlText w:val="%1."/>
+      <w:lvlJc w:val="left"/>
+      <w:pPr>
+        <w:ind w:left="720" w:hanging="360"/>
+      </w:pPr>
+      <w:rPr>
+        <w:rFonts w:ascii="Times New Roman" w:eastAsiaTheme="minorHAnsi" w:hAnsi="Times New Roman" w:cs="Times New Roman"/>
+        <w:color w:val="222222"/>
+      </w:rPr>
+    </w:lvl>
+    <w:lvl w:ilvl="1">
+      <w:start w:val="1"/>
+      <w:numFmt w:val="decimal"/>
+      <w:isLgl/>
+      <w:lvlText w:val="%1.%2."/>
+      <w:lvlJc w:val="left"/>
+      <w:pPr>
+        <w:ind w:left="1080" w:hanging="720"/>
+      </w:pPr>
+      <w:rPr>
+        <w:rFonts w:hint="default"/>
+      </w:rPr>
+    </w:lvl>
+    <w:lvl w:ilvl="2">
+      <w:start w:val="1"/>
+      <w:numFmt w:val="decimal"/>
+      <w:isLgl/>
+      <w:lvlText w:val="%1.%2.%3."/>
+      <w:lvlJc w:val="left"/>
+      <w:pPr>
+        <w:ind w:left="1080" w:hanging="720"/>
+      </w:pPr>
+      <w:rPr>
+        <w:rFonts w:hint="default"/>
+      </w:rPr>
+    </w:lvl>
+    <w:lvl w:ilvl="3">
+      <w:start w:val="1"/>
+      <w:numFmt w:val="decimal"/>
+      <w:isLgl/>
+      <w:lvlText w:val="%1.%2.%3.%4."/>
+      <w:lvlJc w:val="left"/>
+      <w:pPr>
+        <w:ind w:left="1440" w:hanging="1080"/>
+      </w:pPr>
+      <w:rPr>
+        <w:rFonts w:hint="default"/>
+      </w:rPr>
+    </w:lvl>
+    <w:lvl w:ilvl="4">
+      <w:start w:val="1"/>
+      <w:numFmt w:val="decimal"/>
+      <w:isLgl/>
+      <w:lvlText w:val="%1.%2.%3.%4.%5."/>
+      <w:lvlJc w:val="left"/>
+      <w:pPr>
+        <w:ind w:left="1440" w:hanging="1080"/>
+      </w:pPr>
+      <w:rPr>
+        <w:rFonts w:hint="default"/>
+      </w:rPr>
+    </w:lvl>
+    <w:lvl w:ilvl="5">
+      <w:start w:val="1"/>
+      <w:numFmt w:val="decimal"/>
+      <w:isLgl/>
+      <w:lvlText w:val="%1.%2.%3.%4.%5.%6."/>
+      <w:lvlJc w:val="left"/>
+      <w:pPr>
+        <w:ind w:left="1800" w:hanging="1440"/>
+      </w:pPr>
+      <w:rPr>
+        <w:rFonts w:hint="default"/>
+      </w:rPr>
+    </w:lvl>
+    <w:lvl w:ilvl="6">
+      <w:start w:val="1"/>
+      <w:numFmt w:val="decimal"/>
+      <w:isLgl/>
+      <w:lvlText w:val="%1.%2.%3.%4.%5.%6.%7."/>
+      <w:lvlJc w:val="left"/>
+      <w:pPr>
+        <w:ind w:left="1800" w:hanging="1440"/>
+      </w:pPr>
+      <w:rPr>
+        <w:rFonts w:hint="default"/>
+      </w:rPr>
+    </w:lvl>
+    <w:lvl w:ilvl="7">
+      <w:start w:val="1"/>
+      <w:numFmt w:val="decimal"/>
+      <w:isLgl/>
+      <w:lvlText w:val="%1.%2.%3.%4.%5.%6.%7.%8."/>
+      <w:lvlJc w:val="left"/>
+      <w:pPr>
+        <w:ind w:left="2160" w:hanging="1800"/>
+      </w:pPr>
+      <w:rPr>
+        <w:rFonts w:hint="default"/>
+      </w:rPr>
+    </w:lvl>
+    <w:lvl w:ilvl="8">
+      <w:start w:val="1"/>
+      <w:numFmt w:val="decimal"/>
+      <w:isLgl/>
+      <w:lvlText w:val="%1.%2.%3.%4.%5.%6.%7.%8.%9."/>
+      <w:lvlJc w:val="left"/>
+      <w:pPr>
+        <w:ind w:left="2160" w:hanging="1800"/>
+      </w:pPr>
+      <w:rPr>
+        <w:rFonts w:hint="default"/>
+      </w:rPr>
+    </w:lvl>
+  </w:abstractNum>
+  <w:abstractNum w:abstractNumId="12" w15:restartNumberingAfterBreak="0">
     <w:nsid w:val="76057A4B"/>
     <w:multiLevelType w:val="hybridMultilevel"/>
     <w:tmpl w:val="CE56583E"/>
@@ -1964,25 +4133,43 @@
     </w:lvl>
   </w:abstractNum>
   <w:num w:numId="1">
-    <w:abstractNumId w:val="3"/>
+    <w:abstractNumId w:val="5"/>
   </w:num>
   <w:num w:numId="2">
-    <w:abstractNumId w:val="4"/>
+    <w:abstractNumId w:val="8"/>
   </w:num>
   <w:num w:numId="3">
     <w:abstractNumId w:val="0"/>
   </w:num>
   <w:num w:numId="4">
-    <w:abstractNumId w:val="5"/>
+    <w:abstractNumId w:val="9"/>
   </w:num>
   <w:num w:numId="5">
     <w:abstractNumId w:val="1"/>
   </w:num>
   <w:num w:numId="6">
-    <w:abstractNumId w:val="2"/>
+    <w:abstractNumId w:val="4"/>
   </w:num>
   <w:num w:numId="7">
+    <w:abstractNumId w:val="12"/>
+  </w:num>
+  <w:num w:numId="8">
+    <w:abstractNumId w:val="11"/>
+  </w:num>
+  <w:num w:numId="9">
     <w:abstractNumId w:val="6"/>
+  </w:num>
+  <w:num w:numId="10">
+    <w:abstractNumId w:val="7"/>
+  </w:num>
+  <w:num w:numId="11">
+    <w:abstractNumId w:val="10"/>
+  </w:num>
+  <w:num w:numId="12">
+    <w:abstractNumId w:val="3"/>
+  </w:num>
+  <w:num w:numId="13">
+    <w:abstractNumId w:val="2"/>
   </w:num>
 </w:numbering>
 </file>
@@ -2381,6 +4568,27 @@
     <w:name w:val="Normal"/>
     <w:qFormat/>
   </w:style>
+  <w:style w:type="paragraph" w:styleId="Heading1">
+    <w:name w:val="heading 1"/>
+    <w:basedOn w:val="Normal"/>
+    <w:next w:val="Normal"/>
+    <w:link w:val="Heading1Char"/>
+    <w:uiPriority w:val="9"/>
+    <w:qFormat/>
+    <w:rsid w:val="006F4836"/>
+    <w:pPr>
+      <w:keepNext/>
+      <w:keepLines/>
+      <w:spacing w:before="120" w:after="120" w:line="312" w:lineRule="auto"/>
+      <w:ind w:firstLine="1418"/>
+      <w:jc w:val="both"/>
+      <w:outlineLvl w:val="0"/>
+    </w:pPr>
+    <w:rPr>
+      <w:rFonts w:eastAsiaTheme="majorEastAsia" w:cstheme="majorBidi"/>
+      <w:szCs w:val="32"/>
+    </w:rPr>
+  </w:style>
   <w:style w:type="character" w:default="1" w:styleId="DefaultParagraphFont">
     <w:name w:val="Default Paragraph Font"/>
     <w:uiPriority w:val="1"/>
@@ -2487,6 +4695,17 @@
     <w:rPr>
       <w:color w:val="0563C1" w:themeColor="hyperlink"/>
       <w:u w:val="single"/>
+    </w:rPr>
+  </w:style>
+  <w:style w:type="character" w:customStyle="1" w:styleId="Heading1Char">
+    <w:name w:val="Heading 1 Char"/>
+    <w:basedOn w:val="DefaultParagraphFont"/>
+    <w:link w:val="Heading1"/>
+    <w:uiPriority w:val="9"/>
+    <w:rsid w:val="006F4836"/>
+    <w:rPr>
+      <w:rFonts w:eastAsiaTheme="majorEastAsia" w:cstheme="majorBidi"/>
+      <w:szCs w:val="32"/>
     </w:rPr>
   </w:style>
 </w:styles>
@@ -2758,7 +4977,7 @@
 </file>
 
 <file path=customXml/itemProps1.xml><?xml version="1.0" encoding="utf-8"?>
-<ds:datastoreItem xmlns:ds="http://schemas.openxmlformats.org/officeDocument/2006/customXml" ds:itemID="{A33F16B8-6FA0-4073-A748-A567B66DFE73}">
+<ds:datastoreItem xmlns:ds="http://schemas.openxmlformats.org/officeDocument/2006/customXml" ds:itemID="{FA9BBA9E-6253-47F8-A1FF-9B3EAE07E8A7}">
   <ds:schemaRefs>
     <ds:schemaRef ds:uri="http://schemas.openxmlformats.org/officeDocument/2006/bibliography"/>
   </ds:schemaRefs>

</xml_diff>